<commit_message>
-Added today's lecture code.
</commit_message>
<xml_diff>
--- a/lectures/2018-03-01 AVL trees 2/AVL Trees Handout.docx
+++ b/lectures/2018-03-01 AVL trees 2/AVL Trees Handout.docx
@@ -10,8 +10,6 @@
           <w:numId w:val="1"/>
         </w:numPr>
       </w:pPr>
-      <w:bookmarkStart w:id="0" w:name="_GoBack"/>
-      <w:bookmarkEnd w:id="0"/>
       <w:r>
         <w:t>Add 8 to the following AVL tree</w:t>
       </w:r>
@@ -127,6 +125,252 @@
       </w:r>
     </w:p>
     <w:p>
+      <w:bookmarkStart w:id="0" w:name="_GoBack"/>
+      <w:bookmarkEnd w:id="0"/>
+      <w:r>
+        <w:rPr>
+          <w:noProof/>
+        </w:rPr>
+        <mc:AlternateContent>
+          <mc:Choice Requires="wpi">
+            <w:drawing>
+              <wp:anchor distT="0" distB="0" distL="114300" distR="114300" simplePos="0" relativeHeight="251663360" behindDoc="0" locked="0" layoutInCell="1" allowOverlap="1">
+                <wp:simplePos x="0" y="0"/>
+                <wp:positionH relativeFrom="column">
+                  <wp:posOffset>942420</wp:posOffset>
+                </wp:positionH>
+                <wp:positionV relativeFrom="paragraph">
+                  <wp:posOffset>1688309</wp:posOffset>
+                </wp:positionV>
+                <wp:extent cx="137520" cy="6840"/>
+                <wp:effectExtent l="38100" t="19050" r="34290" b="50800"/>
+                <wp:wrapNone/>
+                <wp:docPr id="15" name="Ink 15"/>
+                <wp:cNvGraphicFramePr/>
+                <a:graphic xmlns:a="http://schemas.openxmlformats.org/drawingml/2006/main">
+                  <a:graphicData uri="http://schemas.microsoft.com/office/word/2010/wordprocessingInk">
+                    <w14:contentPart bwMode="auto" r:id="rId6">
+                      <w14:nvContentPartPr>
+                        <w14:cNvContentPartPr/>
+                      </w14:nvContentPartPr>
+                      <w14:xfrm>
+                        <a:off x="0" y="0"/>
+                        <a:ext cx="137520" cy="6840"/>
+                      </w14:xfrm>
+                    </w14:contentPart>
+                  </a:graphicData>
+                </a:graphic>
+              </wp:anchor>
+            </w:drawing>
+          </mc:Choice>
+          <mc:Fallback>
+            <w:pict>
+              <v:shapetype w14:anchorId="4275389C" id="_x0000_t75" coordsize="21600,21600" o:spt="75" o:preferrelative="t" path="m@4@5l@4@11@9@11@9@5xe" filled="f" stroked="f">
+                <v:stroke joinstyle="miter"/>
+                <v:formulas>
+                  <v:f eqn="if lineDrawn pixelLineWidth 0"/>
+                  <v:f eqn="sum @0 1 0"/>
+                  <v:f eqn="sum 0 0 @1"/>
+                  <v:f eqn="prod @2 1 2"/>
+                  <v:f eqn="prod @3 21600 pixelWidth"/>
+                  <v:f eqn="prod @3 21600 pixelHeight"/>
+                  <v:f eqn="sum @0 0 1"/>
+                  <v:f eqn="prod @6 1 2"/>
+                  <v:f eqn="prod @7 21600 pixelWidth"/>
+                  <v:f eqn="sum @8 21600 0"/>
+                  <v:f eqn="prod @7 21600 pixelHeight"/>
+                  <v:f eqn="sum @10 21600 0"/>
+                </v:formulas>
+                <v:path o:extrusionok="f" gradientshapeok="t" o:connecttype="rect"/>
+                <o:lock v:ext="edit" aspectratio="t"/>
+              </v:shapetype>
+              <v:shape id="Ink 15" o:spid="_x0000_s1026" type="#_x0000_t75" style="position:absolute;margin-left:73.85pt;margin-top:132.5pt;width:11.45pt;height:1.6pt;z-index:251663360;visibility:visible;mso-wrap-style:square;mso-wrap-distance-left:9pt;mso-wrap-distance-top:0;mso-wrap-distance-right:9pt;mso-wrap-distance-bottom:0;mso-position-horizontal:absolute;mso-position-horizontal-relative:text;mso-position-vertical:absolute;mso-position-vertical-relative:text" o:gfxdata="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">
+                <v:imagedata r:id="rId7" o:title=""/>
+              </v:shape>
+            </w:pict>
+          </mc:Fallback>
+        </mc:AlternateContent>
+      </w:r>
+      <w:r>
+        <w:rPr>
+          <w:noProof/>
+        </w:rPr>
+        <mc:AlternateContent>
+          <mc:Choice Requires="wpi">
+            <w:drawing>
+              <wp:anchor distT="0" distB="0" distL="114300" distR="114300" simplePos="0" relativeHeight="251662336" behindDoc="0" locked="0" layoutInCell="1" allowOverlap="1">
+                <wp:simplePos x="0" y="0"/>
+                <wp:positionH relativeFrom="column">
+                  <wp:posOffset>926940</wp:posOffset>
+                </wp:positionH>
+                <wp:positionV relativeFrom="paragraph">
+                  <wp:posOffset>1620269</wp:posOffset>
+                </wp:positionV>
+                <wp:extent cx="139680" cy="168480"/>
+                <wp:effectExtent l="38100" t="38100" r="32385" b="41275"/>
+                <wp:wrapNone/>
+                <wp:docPr id="14" name="Ink 14"/>
+                <wp:cNvGraphicFramePr/>
+                <a:graphic xmlns:a="http://schemas.openxmlformats.org/drawingml/2006/main">
+                  <a:graphicData uri="http://schemas.microsoft.com/office/word/2010/wordprocessingInk">
+                    <w14:contentPart bwMode="auto" r:id="rId8">
+                      <w14:nvContentPartPr>
+                        <w14:cNvContentPartPr/>
+                      </w14:nvContentPartPr>
+                      <w14:xfrm>
+                        <a:off x="0" y="0"/>
+                        <a:ext cx="139680" cy="168480"/>
+                      </w14:xfrm>
+                    </w14:contentPart>
+                  </a:graphicData>
+                </a:graphic>
+              </wp:anchor>
+            </w:drawing>
+          </mc:Choice>
+          <mc:Fallback>
+            <w:pict>
+              <v:shape w14:anchorId="0AF35147" id="Ink 14" o:spid="_x0000_s1026" type="#_x0000_t75" style="position:absolute;margin-left:72.85pt;margin-top:127.1pt;width:11.7pt;height:14.25pt;z-index:251662336;visibility:visible;mso-wrap-style:square;mso-wrap-distance-left:9pt;mso-wrap-distance-top:0;mso-wrap-distance-right:9pt;mso-wrap-distance-bottom:0;mso-position-horizontal:absolute;mso-position-horizontal-relative:text;mso-position-vertical:absolute;mso-position-vertical-relative:text" o:gfxdata="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">
+                <v:imagedata r:id="rId9" o:title=""/>
+              </v:shape>
+            </w:pict>
+          </mc:Fallback>
+        </mc:AlternateContent>
+      </w:r>
+      <w:r>
+        <w:rPr>
+          <w:noProof/>
+        </w:rPr>
+        <mc:AlternateContent>
+          <mc:Choice Requires="wpi">
+            <w:drawing>
+              <wp:anchor distT="0" distB="0" distL="114300" distR="114300" simplePos="0" relativeHeight="251661312" behindDoc="0" locked="0" layoutInCell="1" allowOverlap="1">
+                <wp:simplePos x="0" y="0"/>
+                <wp:positionH relativeFrom="column">
+                  <wp:posOffset>793020</wp:posOffset>
+                </wp:positionH>
+                <wp:positionV relativeFrom="paragraph">
+                  <wp:posOffset>1618469</wp:posOffset>
+                </wp:positionV>
+                <wp:extent cx="150120" cy="185040"/>
+                <wp:effectExtent l="38100" t="38100" r="2540" b="43815"/>
+                <wp:wrapNone/>
+                <wp:docPr id="13" name="Ink 13"/>
+                <wp:cNvGraphicFramePr/>
+                <a:graphic xmlns:a="http://schemas.openxmlformats.org/drawingml/2006/main">
+                  <a:graphicData uri="http://schemas.microsoft.com/office/word/2010/wordprocessingInk">
+                    <w14:contentPart bwMode="auto" r:id="rId10">
+                      <w14:nvContentPartPr>
+                        <w14:cNvContentPartPr/>
+                      </w14:nvContentPartPr>
+                      <w14:xfrm>
+                        <a:off x="0" y="0"/>
+                        <a:ext cx="150120" cy="185040"/>
+                      </w14:xfrm>
+                    </w14:contentPart>
+                  </a:graphicData>
+                </a:graphic>
+              </wp:anchor>
+            </w:drawing>
+          </mc:Choice>
+          <mc:Fallback>
+            <w:pict>
+              <v:shape w14:anchorId="7C6D1E52" id="Ink 13" o:spid="_x0000_s1026" type="#_x0000_t75" style="position:absolute;margin-left:61.95pt;margin-top:126.95pt;width:12.85pt;height:15.55pt;z-index:251661312;visibility:visible;mso-wrap-style:square;mso-wrap-distance-left:9pt;mso-wrap-distance-top:0;mso-wrap-distance-right:9pt;mso-wrap-distance-bottom:0;mso-position-horizontal:absolute;mso-position-horizontal-relative:text;mso-position-vertical:absolute;mso-position-vertical-relative:text" o:gfxdata="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">
+                <v:imagedata r:id="rId11" o:title=""/>
+              </v:shape>
+            </w:pict>
+          </mc:Fallback>
+        </mc:AlternateContent>
+      </w:r>
+      <w:r>
+        <w:rPr>
+          <w:noProof/>
+        </w:rPr>
+        <mc:AlternateContent>
+          <mc:Choice Requires="wpi">
+            <w:drawing>
+              <wp:anchor distT="0" distB="0" distL="114300" distR="114300" simplePos="0" relativeHeight="251660288" behindDoc="0" locked="0" layoutInCell="1" allowOverlap="1">
+                <wp:simplePos x="0" y="0"/>
+                <wp:positionH relativeFrom="column">
+                  <wp:posOffset>961860</wp:posOffset>
+                </wp:positionH>
+                <wp:positionV relativeFrom="paragraph">
+                  <wp:posOffset>1348469</wp:posOffset>
+                </wp:positionV>
+                <wp:extent cx="91800" cy="220320"/>
+                <wp:effectExtent l="38100" t="38100" r="41910" b="46990"/>
+                <wp:wrapNone/>
+                <wp:docPr id="12" name="Ink 12"/>
+                <wp:cNvGraphicFramePr/>
+                <a:graphic xmlns:a="http://schemas.openxmlformats.org/drawingml/2006/main">
+                  <a:graphicData uri="http://schemas.microsoft.com/office/word/2010/wordprocessingInk">
+                    <w14:contentPart bwMode="auto" r:id="rId12">
+                      <w14:nvContentPartPr>
+                        <w14:cNvContentPartPr/>
+                      </w14:nvContentPartPr>
+                      <w14:xfrm>
+                        <a:off x="0" y="0"/>
+                        <a:ext cx="91800" cy="220320"/>
+                      </w14:xfrm>
+                    </w14:contentPart>
+                  </a:graphicData>
+                </a:graphic>
+              </wp:anchor>
+            </w:drawing>
+          </mc:Choice>
+          <mc:Fallback>
+            <w:pict>
+              <v:shape w14:anchorId="2A1C0ACB" id="Ink 12" o:spid="_x0000_s1026" type="#_x0000_t75" style="position:absolute;margin-left:75.4pt;margin-top:105.75pt;width:8pt;height:18.3pt;z-index:251660288;visibility:visible;mso-wrap-style:square;mso-wrap-distance-left:9pt;mso-wrap-distance-top:0;mso-wrap-distance-right:9pt;mso-wrap-distance-bottom:0;mso-position-horizontal:absolute;mso-position-horizontal-relative:text;mso-position-vertical:absolute;mso-position-vertical-relative:text" o:gfxdata="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">
+                <v:imagedata r:id="rId13" o:title=""/>
+              </v:shape>
+            </w:pict>
+          </mc:Fallback>
+        </mc:AlternateContent>
+      </w:r>
+      <w:r>
+        <w:rPr>
+          <w:noProof/>
+        </w:rPr>
+        <mc:AlternateContent>
+          <mc:Choice Requires="wpi">
+            <w:drawing>
+              <wp:anchor distT="0" distB="0" distL="114300" distR="114300" simplePos="0" relativeHeight="251659264" behindDoc="0" locked="0" layoutInCell="1" allowOverlap="1">
+                <wp:simplePos x="0" y="0"/>
+                <wp:positionH relativeFrom="column">
+                  <wp:posOffset>1027020</wp:posOffset>
+                </wp:positionH>
+                <wp:positionV relativeFrom="paragraph">
+                  <wp:posOffset>1383389</wp:posOffset>
+                </wp:positionV>
+                <wp:extent cx="3600" cy="4680"/>
+                <wp:effectExtent l="57150" t="57150" r="53975" b="52705"/>
+                <wp:wrapNone/>
+                <wp:docPr id="2" name="Ink 2"/>
+                <wp:cNvGraphicFramePr/>
+                <a:graphic xmlns:a="http://schemas.openxmlformats.org/drawingml/2006/main">
+                  <a:graphicData uri="http://schemas.microsoft.com/office/word/2010/wordprocessingInk">
+                    <w14:contentPart bwMode="auto" r:id="rId14">
+                      <w14:nvContentPartPr>
+                        <w14:cNvContentPartPr/>
+                      </w14:nvContentPartPr>
+                      <w14:xfrm>
+                        <a:off x="0" y="0"/>
+                        <a:ext cx="3600" cy="4680"/>
+                      </w14:xfrm>
+                    </w14:contentPart>
+                  </a:graphicData>
+                </a:graphic>
+              </wp:anchor>
+            </w:drawing>
+          </mc:Choice>
+          <mc:Fallback>
+            <w:pict>
+              <v:shape w14:anchorId="493ADBE2" id="Ink 2" o:spid="_x0000_s1026" type="#_x0000_t75" style="position:absolute;margin-left:80.05pt;margin-top:108.1pt;width:2.1pt;height:1.95pt;z-index:251659264;visibility:visible;mso-wrap-style:square;mso-wrap-distance-left:9pt;mso-wrap-distance-top:0;mso-wrap-distance-right:9pt;mso-wrap-distance-bottom:0;mso-position-horizontal:absolute;mso-position-horizontal-relative:text;mso-position-vertical:absolute;mso-position-vertical-relative:text" o:gfxdata="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">
+                <v:imagedata r:id="rId15" o:title=""/>
+              </v:shape>
+            </w:pict>
+          </mc:Fallback>
+        </mc:AlternateContent>
+      </w:r>
       <w:r>
         <w:rPr>
           <w:noProof/>
@@ -147,7 +391,7 @@
                     <pic:cNvPicPr/>
                   </pic:nvPicPr>
                   <pic:blipFill>
-                    <a:blip r:embed="rId6"/>
+                    <a:blip r:embed="rId16"/>
                     <a:stretch>
                       <a:fillRect/>
                     </a:stretch>
@@ -210,7 +454,7 @@
                     <pic:cNvPicPr/>
                   </pic:nvPicPr>
                   <pic:blipFill>
-                    <a:blip r:embed="rId7"/>
+                    <a:blip r:embed="rId17"/>
                     <a:stretch>
                       <a:fillRect/>
                     </a:stretch>
@@ -265,7 +509,7 @@
                     <pic:cNvPicPr/>
                   </pic:nvPicPr>
                   <pic:blipFill>
-                    <a:blip r:embed="rId7"/>
+                    <a:blip r:embed="rId17"/>
                     <a:stretch>
                       <a:fillRect/>
                     </a:stretch>
@@ -319,7 +563,7 @@
                     <pic:cNvPicPr/>
                   </pic:nvPicPr>
                   <pic:blipFill>
-                    <a:blip r:embed="rId7"/>
+                    <a:blip r:embed="rId17"/>
                     <a:stretch>
                       <a:fillRect/>
                     </a:stretch>
@@ -889,6 +1133,156 @@
 </w:styles>
 </file>
 
+<file path=word/ink/ink1.xml><?xml version="1.0" encoding="utf-8"?>
+<inkml:ink xmlns:inkml="http://www.w3.org/2003/InkML">
+  <inkml:definitions>
+    <inkml:context xml:id="ctx0">
+      <inkml:inkSource xml:id="inkSrc0">
+        <inkml:traceFormat>
+          <inkml:channel name="X" type="integer" max="31040" units="cm"/>
+          <inkml:channel name="Y" type="integer" max="17460" units="cm"/>
+          <inkml:channel name="F" type="integer" max="2047" units="dev"/>
+          <inkml:channel name="T" type="integer" max="2.14748E9" units="dev"/>
+        </inkml:traceFormat>
+        <inkml:channelProperties>
+          <inkml:channelProperty channel="X" name="resolution" value="1000" units="1/cm"/>
+          <inkml:channelProperty channel="Y" name="resolution" value="1000" units="1/cm"/>
+          <inkml:channelProperty channel="F" name="resolution" value="0" units="1/dev"/>
+          <inkml:channelProperty channel="T" name="resolution" value="1" units="1/dev"/>
+        </inkml:channelProperties>
+      </inkml:inkSource>
+      <inkml:timestamp xml:id="ts0" timeString="2018-03-01T18:11:47.353"/>
+    </inkml:context>
+    <inkml:brush xml:id="br0">
+      <inkml:brushProperty name="width" value="0.02646" units="cm"/>
+      <inkml:brushProperty name="height" value="0.02646" units="cm"/>
+      <inkml:brushProperty name="fitToCurve" value="1"/>
+    </inkml:brush>
+  </inkml:definitions>
+  <inkml:trace contextRef="#ctx0" brushRef="#br0">382 5 234 0,'0'-3'242'15,"-4"1"-85"-15,-1 4 12 0,-6-4-2 16,0 2-60-16,-8 1-21 15,1 1-10-15,-4 1-12 0,2 2-13 16,-6-2-15-16,2 0-13 0,-1-3-6 0,-3 0-5 0,3 0-5 16,-2-4 19-16,-1-2-76 0,1 4-155 15,-2 2 111-15,-4 5-136 0</inkml:trace>
+</inkml:ink>
+</file>
+
+<file path=word/ink/ink2.xml><?xml version="1.0" encoding="utf-8"?>
+<inkml:ink xmlns:inkml="http://www.w3.org/2003/InkML">
+  <inkml:definitions>
+    <inkml:context xml:id="ctx0">
+      <inkml:inkSource xml:id="inkSrc0">
+        <inkml:traceFormat>
+          <inkml:channel name="X" type="integer" max="31040" units="cm"/>
+          <inkml:channel name="Y" type="integer" max="17460" units="cm"/>
+          <inkml:channel name="F" type="integer" max="2047" units="dev"/>
+          <inkml:channel name="T" type="integer" max="2.14748E9" units="dev"/>
+        </inkml:traceFormat>
+        <inkml:channelProperties>
+          <inkml:channelProperty channel="X" name="resolution" value="1000" units="1/cm"/>
+          <inkml:channelProperty channel="Y" name="resolution" value="1000" units="1/cm"/>
+          <inkml:channelProperty channel="F" name="resolution" value="0" units="1/dev"/>
+          <inkml:channelProperty channel="T" name="resolution" value="1" units="1/dev"/>
+        </inkml:channelProperties>
+      </inkml:inkSource>
+      <inkml:timestamp xml:id="ts0" timeString="2018-03-01T18:11:47.170"/>
+    </inkml:context>
+    <inkml:brush xml:id="br0">
+      <inkml:brushProperty name="width" value="0.02646" units="cm"/>
+      <inkml:brushProperty name="height" value="0.02646" units="cm"/>
+      <inkml:brushProperty name="fitToCurve" value="1"/>
+    </inkml:brush>
+  </inkml:definitions>
+  <inkml:trace contextRef="#ctx0" brushRef="#br0">0 118 131 0,'6'-6'181'0,"1"1"-42"0,0-4-5 15,0 3 10-15,2-2-38 0,3 4-12 0,1-4-3 16,2 2-11-16,1 1-14 0,1-4-8 31,0 3-10-31,-1-2-12 0,-1-3-11 16,0 1-8-16,4 4-4 0,0 3-3 15,-1-5-3-15,-2 7-2 0,6 0 0 0,-5 3-3 16,-1-2 0-16,-1 1 1 0,2-1-1 16,-4 6-1-16,-2-4 1 0,-2 5-2 0,-1 2 0 15,0 1 0-15,-5-4 0 0,-3 2 0 16,1-2 1-16,0 3-1 0,-5-1 1 15,-5 8 1-15,1 7 1 0,-2 4 0 0,5 2 1 16,-5 3-1-16,4-2 1 0,1-1 0 16,-2-2-1-16,-1 1 1 0,-3-7-1 0,4 5 0 15,2 1 0-15,1-6 0 0,-1-2-1 16,4-5 0-16,2 0 2 0,-3-9-3 16,-1 1-6-16,-3-6-8 0,10 7-14 15,-4-8-5 1,-3-6 2-16,3-2-180 0,9 3 91 15,-1-14-77-15,4-1-627 0</inkml:trace>
+</inkml:ink>
+</file>
+
+<file path=word/ink/ink3.xml><?xml version="1.0" encoding="utf-8"?>
+<inkml:ink xmlns:inkml="http://www.w3.org/2003/InkML">
+  <inkml:definitions>
+    <inkml:context xml:id="ctx0">
+      <inkml:inkSource xml:id="inkSrc0">
+        <inkml:traceFormat>
+          <inkml:channel name="X" type="integer" max="31040" units="cm"/>
+          <inkml:channel name="Y" type="integer" max="17460" units="cm"/>
+          <inkml:channel name="F" type="integer" max="2047" units="dev"/>
+          <inkml:channel name="T" type="integer" max="2.14748E9" units="dev"/>
+        </inkml:traceFormat>
+        <inkml:channelProperties>
+          <inkml:channelProperty channel="X" name="resolution" value="1000" units="1/cm"/>
+          <inkml:channelProperty channel="Y" name="resolution" value="1000" units="1/cm"/>
+          <inkml:channelProperty channel="F" name="resolution" value="0" units="1/dev"/>
+          <inkml:channelProperty channel="T" name="resolution" value="1" units="1/dev"/>
+        </inkml:channelProperties>
+      </inkml:inkSource>
+      <inkml:timestamp xml:id="ts0" timeString="2018-03-01T18:11:46.753"/>
+    </inkml:context>
+    <inkml:brush xml:id="br0">
+      <inkml:brushProperty name="width" value="0.02646" units="cm"/>
+      <inkml:brushProperty name="height" value="0.02646" units="cm"/>
+      <inkml:brushProperty name="fitToCurve" value="1"/>
+    </inkml:brush>
+  </inkml:definitions>
+  <inkml:trace contextRef="#ctx0" brushRef="#br0">73 117 297 0,'1'3'138'16,"-1"-2"-40"-16,-4-3 24 15,10 7-41-15,-2-5-18 0,-1 0-2 16,-9-5-5-16,5 0-3 0,2 0 0 0,-1-1-4 16,-1 0-4-16,1 2-4 0,3 0-2 15,-1 2-5-15,1-4-4 0,2 1-2 0,0-3-4 16,-2 2-3-16,1-3-3 0,2 4-4 16,3-2-2-16,2 1-3 0,0-1-3 15,-4-2-2-15,4-1-1 0,-2 10 0 0,1-6 0 16,-1 5-1-16,2-1 0 0,-1 6 1 31,0-1-1-31,-1 4 0 0,-2 0-1 16,1 4 1-16,1 10-1 0,-1-2 2 0,-1 2 1 15,-3-2 3-15,3 3 1 16,-5-4 3-16,1 5 2 0,-2 1 0 0,-4-1 0 16,-6 8-2-16,4 1-2 0,-6 4-2 0,-1-3-3 15,-6 3-2-15,2-8-2 0,1 1 0 16,-5-7 0-16,-3-4-1 0,5-5 0 0,-3-2 0 15,-1-11-1-15,-2-3 1 16,7 0-1-16,-1-5 0 0,5 2 0 0,1-6 1 16,9 1 0-16,3-3 0 0,1-2 0 15,6 3 0-15,2-1 2 0,3-2-1 0,5 0 2 16,1 3-1-16,5-2 0 0,-1 4 1 16,7 1-1-16,-9 3 1 0,0 1 0 15,-3 3-1-15,0 2 1 0,1-1 0 16,0 3-1-1,2 0 1-15,-2 2-1 0,-1 0 0 16,0 1 0-16,3 2 0 0,-1 2 0 16,-4-1 0-16,-1 0 0 0,0 1 1 15,-9-4-3-15,-2-1-5 0,3-1-5 0,-2 1-18 16,-4-3-17-16,-8-7 18 0,2 2-193 16,0-3 94-16,-2-5-89 0,-5 0-636 0</inkml:trace>
+</inkml:ink>
+</file>
+
+<file path=word/ink/ink4.xml><?xml version="1.0" encoding="utf-8"?>
+<inkml:ink xmlns:inkml="http://www.w3.org/2003/InkML">
+  <inkml:definitions>
+    <inkml:context xml:id="ctx0">
+      <inkml:inkSource xml:id="inkSrc0">
+        <inkml:traceFormat>
+          <inkml:channel name="X" type="integer" max="31040" units="cm"/>
+          <inkml:channel name="Y" type="integer" max="17460" units="cm"/>
+          <inkml:channel name="F" type="integer" max="2047" units="dev"/>
+          <inkml:channel name="T" type="integer" max="2.14748E9" units="dev"/>
+        </inkml:traceFormat>
+        <inkml:channelProperties>
+          <inkml:channelProperty channel="X" name="resolution" value="1000" units="1/cm"/>
+          <inkml:channelProperty channel="Y" name="resolution" value="1000" units="1/cm"/>
+          <inkml:channelProperty channel="F" name="resolution" value="0" units="1/dev"/>
+          <inkml:channelProperty channel="T" name="resolution" value="1" units="1/dev"/>
+        </inkml:channelProperties>
+      </inkml:inkSource>
+      <inkml:timestamp xml:id="ts0" timeString="2018-03-01T18:11:45.817"/>
+    </inkml:context>
+    <inkml:brush xml:id="br0">
+      <inkml:brushProperty name="width" value="0.02646" units="cm"/>
+      <inkml:brushProperty name="height" value="0.02646" units="cm"/>
+      <inkml:brushProperty name="fitToCurve" value="1"/>
+    </inkml:brush>
+  </inkml:definitions>
+  <inkml:trace contextRef="#ctx0" brushRef="#br0">253 55 220 0,'2'-7'103'0,"-2"-1"-20"15,0 1 24-15,1 0-26 0,0 2-9 31,0-1 0-31,-1 2 2 0,-2 1 1 16,4 2 0-16,-3-4-2 0,0 3-1 16,-1 2-5-16,0 2-2 0,1 6-2 15,-3 6-6-15,1 4-6 0,-4 7-8 0,-2 5-4 16,-3 3-5-16,-3 0-3 0,0 9-7 16,-7-3-5-16,2 6-4 0,-2 0-4 15,4 4-4-15,-3-7-1 0,6 3-2 0,-3-7-1 16,4-3-4-16,1-11-9 0,6-6-9 15,4-1-11-15,1-11-11 0,-1-5-196 16,-3-1 105-16,3-4-109 0,5-3-694 16</inkml:trace>
+</inkml:ink>
+</file>
+
+<file path=word/ink/ink5.xml><?xml version="1.0" encoding="utf-8"?>
+<inkml:ink xmlns:inkml="http://www.w3.org/2003/InkML">
+  <inkml:definitions>
+    <inkml:context xml:id="ctx0">
+      <inkml:inkSource xml:id="inkSrc0">
+        <inkml:traceFormat>
+          <inkml:channel name="X" type="integer" max="31040" units="cm"/>
+          <inkml:channel name="Y" type="integer" max="17460" units="cm"/>
+          <inkml:channel name="F" type="integer" max="2047" units="dev"/>
+          <inkml:channel name="T" type="integer" max="2.14748E9" units="dev"/>
+        </inkml:traceFormat>
+        <inkml:channelProperties>
+          <inkml:channelProperty channel="X" name="resolution" value="1000" units="1/cm"/>
+          <inkml:channelProperty channel="Y" name="resolution" value="1000" units="1/cm"/>
+          <inkml:channelProperty channel="F" name="resolution" value="0" units="1/dev"/>
+          <inkml:channelProperty channel="T" name="resolution" value="1" units="1/dev"/>
+        </inkml:channelProperties>
+      </inkml:inkSource>
+      <inkml:timestamp xml:id="ts0" timeString="2018-03-01T18:11:25.213"/>
+    </inkml:context>
+    <inkml:brush xml:id="br0">
+      <inkml:brushProperty name="width" value="0.11667" units="cm"/>
+      <inkml:brushProperty name="height" value="0.11667" units="cm"/>
+      <inkml:brushProperty name="fitToCurve" value="1"/>
+    </inkml:brush>
+  </inkml:definitions>
+  <inkml:trace contextRef="#ctx0" brushRef="#br0">-1 11 112 0,'3'-2'68'0,"-4"1"-11"16,1-1 0-16,4 2-19 0,-4-2-9 15,2 3-6 1,-2-2-11-16,-2 2-15 0,3-3-49 16,0 3-5-16,-3-3 10 0,4 1-66 15,-1-1-11-15</inkml:trace>
+</inkml:ink>
+</file>
+
 <file path=word/theme/theme1.xml><?xml version="1.0" encoding="utf-8"?>
 <a:theme xmlns:a="http://schemas.openxmlformats.org/drawingml/2006/main" name="Office Theme">
   <a:themeElements>

</xml_diff>